<commit_message>
Adding Dockerfile and Docker compose for creating docker container for postgress database and the backend node.js
</commit_message>
<xml_diff>
--- a/TestPlan/TestPlan.docx
+++ b/TestPlan/TestPlan.docx
@@ -1909,8 +1909,6 @@
         </w:rPr>
         <w:t xml:space="preserve"> validation (0-10)</w:t>
       </w:r>
-      <w:bookmarkStart w:id="0" w:name="_GoBack"/>
-      <w:bookmarkEnd w:id="0"/>
     </w:p>
     <w:p>
       <w:pPr>
@@ -2167,6 +2165,28 @@
     </w:p>
     <w:p>
       <w:pPr>
+        <w:numPr>
+          <w:ilvl w:val="0"/>
+          <w:numId w:val="8"/>
+        </w:numPr>
+        <w:spacing w:before="100" w:beforeAutospacing="1" w:after="100" w:afterAutospacing="1" w:line="240" w:lineRule="auto"/>
+        <w:rPr>
+          <w:rFonts w:ascii="Times New Roman" w:eastAsia="Times New Roman" w:hAnsi="Times New Roman" w:cs="Times New Roman"/>
+          <w:sz w:val="24"/>
+          <w:szCs w:val="24"/>
+        </w:rPr>
+      </w:pPr>
+      <w:r>
+        <w:rPr>
+          <w:rFonts w:ascii="Times New Roman" w:eastAsia="Times New Roman" w:hAnsi="Times New Roman" w:cs="Times New Roman"/>
+          <w:sz w:val="24"/>
+          <w:szCs w:val="24"/>
+        </w:rPr>
+        <w:t>Link Milk bottle to the related mother &amp; baby</w:t>
+      </w:r>
+    </w:p>
+    <w:p>
+      <w:pPr>
         <w:spacing w:after="0" w:line="240" w:lineRule="auto"/>
         <w:rPr>
           <w:rFonts w:ascii="Times New Roman" w:eastAsia="Times New Roman" w:hAnsi="Times New Roman" w:cs="Times New Roman"/>
@@ -2602,6 +2622,7 @@
           <w:sz w:val="24"/>
           <w:szCs w:val="24"/>
         </w:rPr>
+        <w:lastRenderedPageBreak/>
         <w:t>Verification logs saved with nurse IDs.</w:t>
       </w:r>
     </w:p>
@@ -2620,7 +2641,6 @@
           <w:sz w:val="24"/>
           <w:szCs w:val="24"/>
         </w:rPr>
-        <w:lastRenderedPageBreak/>
         <w:pict w14:anchorId="4F5C3966">
           <v:rect id="_x0000_i1035" style="width:0;height:1.5pt" o:hralign="center" o:hrstd="t" o:hr="t" fillcolor="#a0a0a0" stroked="f"/>
         </w:pict>
@@ -3285,6 +3305,7 @@
           <w:sz w:val="24"/>
           <w:szCs w:val="24"/>
         </w:rPr>
+        <w:lastRenderedPageBreak/>
         <w:t>View/edit all user profiles.</w:t>
       </w:r>
     </w:p>
@@ -3325,7 +3346,6 @@
           <w:sz w:val="24"/>
           <w:szCs w:val="24"/>
         </w:rPr>
-        <w:lastRenderedPageBreak/>
         <w:pict w14:anchorId="66DA4BAE">
           <v:rect id="_x0000_i1039" style="width:0;height:1.5pt" o:hralign="center" o:hrstd="t" o:hr="t" fillcolor="#a0a0a0" stroked="f"/>
         </w:pict>
@@ -3926,7 +3946,10 @@
         <w:t>Final test summary report prepared for stakeholders.</w:t>
       </w:r>
     </w:p>
-    <w:p/>
+    <w:p>
+      <w:bookmarkStart w:id="0" w:name="_GoBack"/>
+      <w:bookmarkEnd w:id="0"/>
+    </w:p>
     <w:sectPr>
       <w:pgSz w:w="12240" w:h="15840"/>
       <w:pgMar w:top="540" w:right="1440" w:bottom="1440" w:left="1440" w:header="720" w:footer="720" w:gutter="0"/>

</xml_diff>